<commit_message>
Update THIẾT KẾ MẠCH GIAO TIẾP.docx
</commit_message>
<xml_diff>
--- a/Report/Hardware/THIẾT KẾ MẠCH GIAO TIẾP.docx
+++ b/Report/Hardware/THIẾT KẾ MẠCH GIAO TIẾP.docx
@@ -849,10 +849,10 @@
             <v:path o:extrusionok="f" gradientshapeok="t" o:connecttype="rect"/>
             <o:lock v:ext="edit" aspectratio="t"/>
           </v:shapetype>
-          <v:shape id="_x0000_i1025" type="#_x0000_t75" style="width:102.5pt;height:63.5pt" o:ole="">
+          <v:shape id="_x0000_i1025" type="#_x0000_t75" style="width:102.6pt;height:63.6pt" o:ole="">
             <v:imagedata r:id="rId10" o:title=""/>
           </v:shape>
-          <o:OLEObject Type="Embed" ProgID="FoxitPhantomPDF.Document" ShapeID="_x0000_i1025" DrawAspect="Icon" ObjectID="_1734935566" r:id="rId11"/>
+          <o:OLEObject Type="Embed" ProgID="FoxitPhantomPDF.Document" ShapeID="_x0000_i1025" DrawAspect="Icon" ObjectID="_1738081645" r:id="rId11"/>
         </w:object>
       </w:r>
     </w:p>
@@ -1197,6 +1197,7 @@
           <w:rFonts w:ascii="Times New Roman" w:hAnsi="Times New Roman"/>
           <w:color w:val="auto"/>
         </w:rPr>
+        <w:lastRenderedPageBreak/>
         <w:t>1xLM1117 2.5V 1A</w:t>
       </w:r>
       <w:bookmarkEnd w:id="8"/>
@@ -1309,7 +1310,6 @@
           <w:rFonts w:ascii="Times New Roman" w:hAnsi="Times New Roman"/>
           <w:color w:val="auto"/>
         </w:rPr>
-        <w:lastRenderedPageBreak/>
         <w:t>Từ điều kiện hoạt động được đề xuất có trong Datasheet của các IC, ta có được sơ đồ bên dưới về đồng bộ điện áp giữa các IC</w:t>
       </w:r>
       <w:r>
@@ -1502,6 +1502,7 @@
         <w:rPr>
           <w:noProof/>
         </w:rPr>
+        <w:lastRenderedPageBreak/>
         <w:drawing>
           <wp:inline distT="0" distB="0" distL="0" distR="0" wp14:anchorId="6B3A623C" wp14:editId="6BE4DF7F">
             <wp:extent cx="4526280" cy="1799801"/>
@@ -1574,7 +1575,6 @@
           <w:rFonts w:asciiTheme="majorHAnsi" w:hAnsiTheme="majorHAnsi" w:cstheme="majorHAnsi"/>
           <w:bCs/>
         </w:rPr>
-        <w:lastRenderedPageBreak/>
         <w:t>Khối truyền thông USB-TTL</w:t>
       </w:r>
     </w:p>
@@ -1639,7 +1639,7 @@
           <v:shape id="_x0000_i1026" type="#_x0000_t75" style="width:120pt;height:78pt" o:ole="">
             <v:imagedata r:id="rId15" o:title=""/>
           </v:shape>
-          <o:OLEObject Type="Embed" ProgID="FoxitPhantomPDF.Document" ShapeID="_x0000_i1026" DrawAspect="Icon" ObjectID="_1734935567" r:id="rId16"/>
+          <o:OLEObject Type="Embed" ProgID="FoxitPhantomPDF.Document" ShapeID="_x0000_i1026" DrawAspect="Icon" ObjectID="_1738081646" r:id="rId16"/>
         </w:object>
       </w:r>
       <w:bookmarkEnd w:id="10"/>
@@ -1662,6 +1662,7 @@
           <w:sz w:val="26"/>
           <w:szCs w:val="26"/>
         </w:rPr>
+        <w:lastRenderedPageBreak/>
         <w:drawing>
           <wp:inline distT="0" distB="0" distL="0" distR="0" wp14:anchorId="6817A84D" wp14:editId="17BF448B">
             <wp:extent cx="6088633" cy="3131820"/>
@@ -1899,7 +1900,7 @@
           <v:shape id="_x0000_i1027" type="#_x0000_t75" style="width:120pt;height:78pt" o:ole="">
             <v:imagedata r:id="rId19" o:title=""/>
           </v:shape>
-          <o:OLEObject Type="Embed" ProgID="FoxitPhantomPDF.Document" ShapeID="_x0000_i1027" DrawAspect="Icon" ObjectID="_1734935568" r:id="rId20"/>
+          <o:OLEObject Type="Embed" ProgID="FoxitPhantomPDF.Document" ShapeID="_x0000_i1027" DrawAspect="Icon" ObjectID="_1738081647" r:id="rId20"/>
         </w:object>
       </w:r>
     </w:p>
@@ -2644,10 +2645,10 @@
       </w:pPr>
       <w:r>
         <w:object w:dxaOrig="1520" w:dyaOrig="987" w14:anchorId="108CDD9A">
-          <v:shape id="_x0000_i1032" type="#_x0000_t75" style="width:114pt;height:74.5pt" o:ole="">
+          <v:shape id="_x0000_i1028" type="#_x0000_t75" style="width:114pt;height:74.4pt" o:ole="">
             <v:imagedata r:id="rId24" o:title=""/>
           </v:shape>
-          <o:OLEObject Type="Embed" ProgID="FoxitPhantomPDF.Document" ShapeID="_x0000_i1032" DrawAspect="Icon" ObjectID="_1734935569" r:id="rId25"/>
+          <o:OLEObject Type="Embed" ProgID="FoxitPhantomPDF.Document" ShapeID="_x0000_i1028" DrawAspect="Icon" ObjectID="_1738081648" r:id="rId25"/>
         </w:object>
       </w:r>
     </w:p>
@@ -3005,10 +3006,10 @@
       </w:pPr>
       <w:r>
         <w:object w:dxaOrig="1520" w:dyaOrig="987" w14:anchorId="241BDDD9">
-          <v:shape id="_x0000_i1029" type="#_x0000_t75" style="width:104pt;height:68pt" o:ole="">
+          <v:shape id="_x0000_i1029" type="#_x0000_t75" style="width:103.8pt;height:67.8pt" o:ole="">
             <v:imagedata r:id="rId28" o:title=""/>
           </v:shape>
-          <o:OLEObject Type="Embed" ProgID="FoxitPhantomPDF.Document" ShapeID="_x0000_i1029" DrawAspect="Icon" ObjectID="_1734935570" r:id="rId29"/>
+          <o:OLEObject Type="Embed" ProgID="FoxitPhantomPDF.Document" ShapeID="_x0000_i1029" DrawAspect="Icon" ObjectID="_1738081649" r:id="rId29"/>
         </w:object>
       </w:r>
     </w:p>
@@ -3217,10 +3218,10 @@
       </w:tblPr>
       <w:tblGrid>
         <w:gridCol w:w="1370"/>
-        <w:gridCol w:w="1172"/>
-        <w:gridCol w:w="1322"/>
+        <w:gridCol w:w="838"/>
+        <w:gridCol w:w="1170"/>
         <w:gridCol w:w="1630"/>
-        <w:gridCol w:w="1430"/>
+        <w:gridCol w:w="1383"/>
         <w:gridCol w:w="1040"/>
         <w:gridCol w:w="1663"/>
       </w:tblGrid>
@@ -3254,7 +3255,7 @@
         </w:tc>
         <w:tc>
           <w:tcPr>
-            <w:tcW w:w="1172" w:type="dxa"/>
+            <w:tcW w:w="838" w:type="dxa"/>
             <w:vAlign w:val="center"/>
           </w:tcPr>
           <w:p>
@@ -3278,7 +3279,7 @@
         </w:tc>
         <w:tc>
           <w:tcPr>
-            <w:tcW w:w="1322" w:type="dxa"/>
+            <w:tcW w:w="1170" w:type="dxa"/>
             <w:vAlign w:val="center"/>
           </w:tcPr>
           <w:p>
@@ -3338,7 +3339,7 @@
         </w:tc>
         <w:tc>
           <w:tcPr>
-            <w:tcW w:w="1430" w:type="dxa"/>
+            <w:tcW w:w="1383" w:type="dxa"/>
             <w:vAlign w:val="center"/>
           </w:tcPr>
           <w:p>
@@ -3478,7 +3479,7 @@
         </w:tc>
         <w:tc>
           <w:tcPr>
-            <w:tcW w:w="1172" w:type="dxa"/>
+            <w:tcW w:w="838" w:type="dxa"/>
             <w:vAlign w:val="center"/>
           </w:tcPr>
           <w:p>
@@ -3511,7 +3512,7 @@
         </w:tc>
         <w:tc>
           <w:tcPr>
-            <w:tcW w:w="1322" w:type="dxa"/>
+            <w:tcW w:w="1170" w:type="dxa"/>
             <w:vAlign w:val="center"/>
           </w:tcPr>
           <w:p>
@@ -3559,7 +3560,7 @@
         </w:tc>
         <w:tc>
           <w:tcPr>
-            <w:tcW w:w="1430" w:type="dxa"/>
+            <w:tcW w:w="1383" w:type="dxa"/>
             <w:vAlign w:val="center"/>
           </w:tcPr>
           <w:p>
@@ -3682,7 +3683,7 @@
         </w:tc>
         <w:tc>
           <w:tcPr>
-            <w:tcW w:w="1172" w:type="dxa"/>
+            <w:tcW w:w="838" w:type="dxa"/>
             <w:vAlign w:val="center"/>
           </w:tcPr>
           <w:p>
@@ -3715,7 +3716,7 @@
         </w:tc>
         <w:tc>
           <w:tcPr>
-            <w:tcW w:w="1322" w:type="dxa"/>
+            <w:tcW w:w="1170" w:type="dxa"/>
             <w:vAlign w:val="center"/>
           </w:tcPr>
           <w:p>
@@ -3763,7 +3764,7 @@
         </w:tc>
         <w:tc>
           <w:tcPr>
-            <w:tcW w:w="1430" w:type="dxa"/>
+            <w:tcW w:w="1383" w:type="dxa"/>
             <w:vAlign w:val="center"/>
           </w:tcPr>
           <w:p>
@@ -3849,7 +3850,7 @@
         </w:tc>
         <w:tc>
           <w:tcPr>
-            <w:tcW w:w="1172" w:type="dxa"/>
+            <w:tcW w:w="838" w:type="dxa"/>
             <w:vAlign w:val="center"/>
           </w:tcPr>
           <w:p>
@@ -3882,7 +3883,7 @@
         </w:tc>
         <w:tc>
           <w:tcPr>
-            <w:tcW w:w="1322" w:type="dxa"/>
+            <w:tcW w:w="1170" w:type="dxa"/>
             <w:vAlign w:val="center"/>
           </w:tcPr>
           <w:p>
@@ -3930,7 +3931,7 @@
         </w:tc>
         <w:tc>
           <w:tcPr>
-            <w:tcW w:w="1430" w:type="dxa"/>
+            <w:tcW w:w="1383" w:type="dxa"/>
             <w:vAlign w:val="center"/>
           </w:tcPr>
           <w:p>
@@ -4010,7 +4011,7 @@
         </w:tc>
         <w:tc>
           <w:tcPr>
-            <w:tcW w:w="1172" w:type="dxa"/>
+            <w:tcW w:w="838" w:type="dxa"/>
             <w:vAlign w:val="center"/>
           </w:tcPr>
           <w:p>
@@ -4043,7 +4044,7 @@
         </w:tc>
         <w:tc>
           <w:tcPr>
-            <w:tcW w:w="1322" w:type="dxa"/>
+            <w:tcW w:w="1170" w:type="dxa"/>
             <w:vAlign w:val="center"/>
           </w:tcPr>
           <w:p>
@@ -4091,7 +4092,7 @@
         </w:tc>
         <w:tc>
           <w:tcPr>
-            <w:tcW w:w="1430" w:type="dxa"/>
+            <w:tcW w:w="1383" w:type="dxa"/>
             <w:vAlign w:val="center"/>
           </w:tcPr>
           <w:p>
@@ -4177,7 +4178,7 @@
         </w:tc>
         <w:tc>
           <w:tcPr>
-            <w:tcW w:w="1172" w:type="dxa"/>
+            <w:tcW w:w="838" w:type="dxa"/>
             <w:vAlign w:val="center"/>
           </w:tcPr>
           <w:p>
@@ -4210,7 +4211,7 @@
         </w:tc>
         <w:tc>
           <w:tcPr>
-            <w:tcW w:w="1322" w:type="dxa"/>
+            <w:tcW w:w="1170" w:type="dxa"/>
             <w:vAlign w:val="center"/>
           </w:tcPr>
           <w:p>
@@ -4258,7 +4259,7 @@
         </w:tc>
         <w:tc>
           <w:tcPr>
-            <w:tcW w:w="1430" w:type="dxa"/>
+            <w:tcW w:w="1383" w:type="dxa"/>
             <w:vAlign w:val="center"/>
           </w:tcPr>
           <w:p>
@@ -4365,7 +4366,7 @@
         </w:tc>
         <w:tc>
           <w:tcPr>
-            <w:tcW w:w="1172" w:type="dxa"/>
+            <w:tcW w:w="838" w:type="dxa"/>
             <w:vAlign w:val="center"/>
           </w:tcPr>
           <w:p>
@@ -4398,7 +4399,7 @@
         </w:tc>
         <w:tc>
           <w:tcPr>
-            <w:tcW w:w="1322" w:type="dxa"/>
+            <w:tcW w:w="1170" w:type="dxa"/>
             <w:vAlign w:val="center"/>
           </w:tcPr>
           <w:p>
@@ -4446,7 +4447,7 @@
         </w:tc>
         <w:tc>
           <w:tcPr>
-            <w:tcW w:w="1430" w:type="dxa"/>
+            <w:tcW w:w="1383" w:type="dxa"/>
             <w:vAlign w:val="center"/>
           </w:tcPr>
           <w:p>
@@ -4532,7 +4533,7 @@
         </w:tc>
         <w:tc>
           <w:tcPr>
-            <w:tcW w:w="1172" w:type="dxa"/>
+            <w:tcW w:w="838" w:type="dxa"/>
             <w:vAlign w:val="center"/>
           </w:tcPr>
           <w:p>
@@ -4565,7 +4566,7 @@
         </w:tc>
         <w:tc>
           <w:tcPr>
-            <w:tcW w:w="1322" w:type="dxa"/>
+            <w:tcW w:w="1170" w:type="dxa"/>
             <w:vAlign w:val="center"/>
           </w:tcPr>
           <w:p>
@@ -4613,7 +4614,7 @@
         </w:tc>
         <w:tc>
           <w:tcPr>
-            <w:tcW w:w="1430" w:type="dxa"/>
+            <w:tcW w:w="1383" w:type="dxa"/>
             <w:vAlign w:val="center"/>
           </w:tcPr>
           <w:p>
@@ -4693,7 +4694,7 @@
         </w:tc>
         <w:tc>
           <w:tcPr>
-            <w:tcW w:w="1172" w:type="dxa"/>
+            <w:tcW w:w="838" w:type="dxa"/>
             <w:vAlign w:val="center"/>
           </w:tcPr>
           <w:p>
@@ -4726,7 +4727,7 @@
         </w:tc>
         <w:tc>
           <w:tcPr>
-            <w:tcW w:w="1322" w:type="dxa"/>
+            <w:tcW w:w="1170" w:type="dxa"/>
             <w:vAlign w:val="center"/>
           </w:tcPr>
           <w:p>
@@ -4774,7 +4775,7 @@
         </w:tc>
         <w:tc>
           <w:tcPr>
-            <w:tcW w:w="1430" w:type="dxa"/>
+            <w:tcW w:w="1383" w:type="dxa"/>
             <w:vAlign w:val="center"/>
           </w:tcPr>
           <w:p>
@@ -4860,7 +4861,7 @@
         </w:tc>
         <w:tc>
           <w:tcPr>
-            <w:tcW w:w="1172" w:type="dxa"/>
+            <w:tcW w:w="838" w:type="dxa"/>
             <w:vAlign w:val="center"/>
           </w:tcPr>
           <w:p>
@@ -4893,7 +4894,7 @@
         </w:tc>
         <w:tc>
           <w:tcPr>
-            <w:tcW w:w="1322" w:type="dxa"/>
+            <w:tcW w:w="1170" w:type="dxa"/>
             <w:vAlign w:val="center"/>
           </w:tcPr>
           <w:p>
@@ -4927,7 +4928,7 @@
         </w:tc>
         <w:tc>
           <w:tcPr>
-            <w:tcW w:w="1430" w:type="dxa"/>
+            <w:tcW w:w="1383" w:type="dxa"/>
             <w:vAlign w:val="center"/>
           </w:tcPr>
           <w:p>
@@ -5042,7 +5043,7 @@
         </w:tc>
         <w:tc>
           <w:tcPr>
-            <w:tcW w:w="1172" w:type="dxa"/>
+            <w:tcW w:w="838" w:type="dxa"/>
             <w:vAlign w:val="center"/>
           </w:tcPr>
           <w:p>
@@ -5075,7 +5076,7 @@
         </w:tc>
         <w:tc>
           <w:tcPr>
-            <w:tcW w:w="1322" w:type="dxa"/>
+            <w:tcW w:w="1170" w:type="dxa"/>
             <w:vAlign w:val="center"/>
           </w:tcPr>
           <w:p>
@@ -5109,7 +5110,7 @@
         </w:tc>
         <w:tc>
           <w:tcPr>
-            <w:tcW w:w="1430" w:type="dxa"/>
+            <w:tcW w:w="1383" w:type="dxa"/>
             <w:vAlign w:val="center"/>
           </w:tcPr>
           <w:p>
@@ -5188,7 +5189,7 @@
         </w:tc>
         <w:tc>
           <w:tcPr>
-            <w:tcW w:w="1172" w:type="dxa"/>
+            <w:tcW w:w="838" w:type="dxa"/>
             <w:vAlign w:val="center"/>
           </w:tcPr>
           <w:p>
@@ -5221,7 +5222,7 @@
         </w:tc>
         <w:tc>
           <w:tcPr>
-            <w:tcW w:w="1322" w:type="dxa"/>
+            <w:tcW w:w="1170" w:type="dxa"/>
             <w:vAlign w:val="center"/>
           </w:tcPr>
           <w:p>
@@ -5255,7 +5256,7 @@
         </w:tc>
         <w:tc>
           <w:tcPr>
-            <w:tcW w:w="1430" w:type="dxa"/>
+            <w:tcW w:w="1383" w:type="dxa"/>
             <w:vAlign w:val="center"/>
           </w:tcPr>
           <w:p>
@@ -5328,7 +5329,7 @@
         </w:tc>
         <w:tc>
           <w:tcPr>
-            <w:tcW w:w="1172" w:type="dxa"/>
+            <w:tcW w:w="838" w:type="dxa"/>
             <w:vAlign w:val="center"/>
           </w:tcPr>
           <w:p>
@@ -5361,7 +5362,7 @@
         </w:tc>
         <w:tc>
           <w:tcPr>
-            <w:tcW w:w="1322" w:type="dxa"/>
+            <w:tcW w:w="1170" w:type="dxa"/>
             <w:vAlign w:val="center"/>
           </w:tcPr>
           <w:p>
@@ -5395,7 +5396,7 @@
         </w:tc>
         <w:tc>
           <w:tcPr>
-            <w:tcW w:w="1430" w:type="dxa"/>
+            <w:tcW w:w="1383" w:type="dxa"/>
             <w:vAlign w:val="center"/>
           </w:tcPr>
           <w:p>
@@ -5474,7 +5475,7 @@
         </w:tc>
         <w:tc>
           <w:tcPr>
-            <w:tcW w:w="1172" w:type="dxa"/>
+            <w:tcW w:w="838" w:type="dxa"/>
             <w:vAlign w:val="center"/>
           </w:tcPr>
           <w:p>
@@ -5507,7 +5508,7 @@
         </w:tc>
         <w:tc>
           <w:tcPr>
-            <w:tcW w:w="1322" w:type="dxa"/>
+            <w:tcW w:w="1170" w:type="dxa"/>
             <w:vAlign w:val="center"/>
           </w:tcPr>
           <w:p>
@@ -5541,7 +5542,7 @@
         </w:tc>
         <w:tc>
           <w:tcPr>
-            <w:tcW w:w="1430" w:type="dxa"/>
+            <w:tcW w:w="1383" w:type="dxa"/>
             <w:vAlign w:val="center"/>
           </w:tcPr>
           <w:p>
@@ -5628,7 +5629,7 @@
         </w:tc>
         <w:tc>
           <w:tcPr>
-            <w:tcW w:w="1172" w:type="dxa"/>
+            <w:tcW w:w="838" w:type="dxa"/>
             <w:vAlign w:val="center"/>
           </w:tcPr>
           <w:p>
@@ -5661,7 +5662,7 @@
         </w:tc>
         <w:tc>
           <w:tcPr>
-            <w:tcW w:w="1322" w:type="dxa"/>
+            <w:tcW w:w="1170" w:type="dxa"/>
             <w:vAlign w:val="center"/>
           </w:tcPr>
           <w:p>
@@ -5695,7 +5696,7 @@
         </w:tc>
         <w:tc>
           <w:tcPr>
-            <w:tcW w:w="1430" w:type="dxa"/>
+            <w:tcW w:w="1383" w:type="dxa"/>
             <w:vAlign w:val="center"/>
           </w:tcPr>
           <w:p>
@@ -5774,7 +5775,7 @@
         </w:tc>
         <w:tc>
           <w:tcPr>
-            <w:tcW w:w="1172" w:type="dxa"/>
+            <w:tcW w:w="838" w:type="dxa"/>
             <w:vAlign w:val="center"/>
           </w:tcPr>
           <w:p>
@@ -5807,7 +5808,7 @@
         </w:tc>
         <w:tc>
           <w:tcPr>
-            <w:tcW w:w="1322" w:type="dxa"/>
+            <w:tcW w:w="1170" w:type="dxa"/>
             <w:vAlign w:val="center"/>
           </w:tcPr>
           <w:p>
@@ -5841,7 +5842,7 @@
         </w:tc>
         <w:tc>
           <w:tcPr>
-            <w:tcW w:w="1430" w:type="dxa"/>
+            <w:tcW w:w="1383" w:type="dxa"/>
             <w:vAlign w:val="center"/>
           </w:tcPr>
           <w:p>
@@ -5914,7 +5915,7 @@
         </w:tc>
         <w:tc>
           <w:tcPr>
-            <w:tcW w:w="1172" w:type="dxa"/>
+            <w:tcW w:w="838" w:type="dxa"/>
             <w:vAlign w:val="center"/>
           </w:tcPr>
           <w:p>
@@ -5947,7 +5948,7 @@
         </w:tc>
         <w:tc>
           <w:tcPr>
-            <w:tcW w:w="1322" w:type="dxa"/>
+            <w:tcW w:w="1170" w:type="dxa"/>
             <w:vAlign w:val="center"/>
           </w:tcPr>
           <w:p>
@@ -5981,7 +5982,7 @@
         </w:tc>
         <w:tc>
           <w:tcPr>
-            <w:tcW w:w="1430" w:type="dxa"/>
+            <w:tcW w:w="1383" w:type="dxa"/>
             <w:vAlign w:val="center"/>
           </w:tcPr>
           <w:p>
@@ -6060,7 +6061,7 @@
         </w:tc>
         <w:tc>
           <w:tcPr>
-            <w:tcW w:w="1172" w:type="dxa"/>
+            <w:tcW w:w="838" w:type="dxa"/>
             <w:vAlign w:val="center"/>
           </w:tcPr>
           <w:p>
@@ -6093,7 +6094,7 @@
         </w:tc>
         <w:tc>
           <w:tcPr>
-            <w:tcW w:w="1322" w:type="dxa"/>
+            <w:tcW w:w="1170" w:type="dxa"/>
             <w:vAlign w:val="center"/>
           </w:tcPr>
           <w:p>
@@ -6127,7 +6128,7 @@
         </w:tc>
         <w:tc>
           <w:tcPr>
-            <w:tcW w:w="1430" w:type="dxa"/>
+            <w:tcW w:w="1383" w:type="dxa"/>
             <w:vAlign w:val="center"/>
           </w:tcPr>
           <w:p>
@@ -6163,14 +6164,7 @@
                 <w:b/>
                 <w:bCs/>
               </w:rPr>
-              <w:t>3.</w:t>
-            </w:r>
-            <w:r>
-              <w:rPr>
-                <w:b/>
-                <w:bCs/>
-              </w:rPr>
-              <w:t>3- 2.5- 1.8-  1.2</w:t>
+              <w:t>3.3- 2.5- 1.8-  1.2</w:t>
             </w:r>
           </w:p>
         </w:tc>
@@ -6221,7 +6215,7 @@
         </w:tc>
         <w:tc>
           <w:tcPr>
-            <w:tcW w:w="1172" w:type="dxa"/>
+            <w:tcW w:w="838" w:type="dxa"/>
             <w:vAlign w:val="center"/>
           </w:tcPr>
           <w:p>
@@ -6254,7 +6248,7 @@
         </w:tc>
         <w:tc>
           <w:tcPr>
-            <w:tcW w:w="1322" w:type="dxa"/>
+            <w:tcW w:w="1170" w:type="dxa"/>
             <w:vAlign w:val="center"/>
           </w:tcPr>
           <w:p>
@@ -6288,7 +6282,7 @@
         </w:tc>
         <w:tc>
           <w:tcPr>
-            <w:tcW w:w="1430" w:type="dxa"/>
+            <w:tcW w:w="1383" w:type="dxa"/>
             <w:vAlign w:val="center"/>
           </w:tcPr>
           <w:p>
@@ -6367,7 +6361,7 @@
         </w:tc>
         <w:tc>
           <w:tcPr>
-            <w:tcW w:w="1172" w:type="dxa"/>
+            <w:tcW w:w="838" w:type="dxa"/>
             <w:vAlign w:val="center"/>
           </w:tcPr>
           <w:p>
@@ -6400,7 +6394,7 @@
         </w:tc>
         <w:tc>
           <w:tcPr>
-            <w:tcW w:w="1322" w:type="dxa"/>
+            <w:tcW w:w="1170" w:type="dxa"/>
             <w:vAlign w:val="center"/>
           </w:tcPr>
           <w:p>
@@ -6434,7 +6428,7 @@
         </w:tc>
         <w:tc>
           <w:tcPr>
-            <w:tcW w:w="1430" w:type="dxa"/>
+            <w:tcW w:w="1383" w:type="dxa"/>
             <w:vAlign w:val="center"/>
           </w:tcPr>
           <w:p>
@@ -6507,7 +6501,7 @@
         </w:tc>
         <w:tc>
           <w:tcPr>
-            <w:tcW w:w="1172" w:type="dxa"/>
+            <w:tcW w:w="838" w:type="dxa"/>
             <w:vAlign w:val="center"/>
           </w:tcPr>
           <w:p>
@@ -6540,7 +6534,7 @@
         </w:tc>
         <w:tc>
           <w:tcPr>
-            <w:tcW w:w="1322" w:type="dxa"/>
+            <w:tcW w:w="1170" w:type="dxa"/>
             <w:vAlign w:val="center"/>
           </w:tcPr>
           <w:p>
@@ -6574,7 +6568,7 @@
         </w:tc>
         <w:tc>
           <w:tcPr>
-            <w:tcW w:w="1430" w:type="dxa"/>
+            <w:tcW w:w="1383" w:type="dxa"/>
             <w:vAlign w:val="center"/>
           </w:tcPr>
           <w:p>

</xml_diff>